<commit_message>
got some simple conection and processing working
</commit_message>
<xml_diff>
--- a/Formats.docx
+++ b/Formats.docx
@@ -275,18 +275,6 @@
               <w:rPr>
                 <w:rFonts w:ascii="Courier New" w:hAnsi="Courier New" w:cs="Courier New"/>
               </w:rPr>
-              <w:t>,</w:t>
-            </w:r>
-            <w:r>
-              <w:rPr>
-                <w:rFonts w:ascii="Courier New" w:hAnsi="Courier New" w:cs="Courier New"/>
-              </w:rPr>
-              <w:t>user_id</w:t>
-            </w:r>
-            <w:r>
-              <w:rPr>
-                <w:rFonts w:ascii="Courier New" w:hAnsi="Courier New" w:cs="Courier New"/>
-              </w:rPr>
               <w:t>”</w:t>
             </w:r>
           </w:p>
@@ -379,7 +367,7 @@
               <w:rPr>
                 <w:rFonts w:ascii="Courier New" w:hAnsi="Courier New" w:cs="Courier New"/>
               </w:rPr>
-              <w:t>,user_id, move</w:t>
+              <w:t>, move</w:t>
             </w:r>
             <w:r>
               <w:rPr>
@@ -428,7 +416,15 @@
               <w:rPr>
                 <w:rFonts w:ascii="Times New Roman" w:hAnsi="Times New Roman" w:cs="Times New Roman"/>
               </w:rPr>
-              <w:t xml:space="preserve"> 0 for up, 1 for down</w:t>
+              <w:t xml:space="preserve"> u for up, d</w:t>
+            </w:r>
+            <w:bookmarkStart w:id="0" w:name="_GoBack"/>
+            <w:bookmarkEnd w:id="0"/>
+            <w:r>
+              <w:rPr>
+                <w:rFonts w:ascii="Times New Roman" w:hAnsi="Times New Roman" w:cs="Times New Roman"/>
+              </w:rPr>
+              <w:t xml:space="preserve"> for down</w:t>
             </w:r>
             <w:r>
               <w:rPr>
@@ -484,13 +480,13 @@
               <w:rPr>
                 <w:rFonts w:ascii="Courier New" w:hAnsi="Courier New" w:cs="Courier New"/>
               </w:rPr>
-              <w:t>:game_id,</w:t>
-            </w:r>
-            <w:r>
-              <w:rPr>
-                <w:rFonts w:ascii="Courier New" w:hAnsi="Courier New" w:cs="Courier New"/>
-              </w:rPr>
-              <w:t>user_id, option</w:t>
+              <w:t>:game_id</w:t>
+            </w:r>
+            <w:r>
+              <w:rPr>
+                <w:rFonts w:ascii="Courier New" w:hAnsi="Courier New" w:cs="Courier New"/>
+              </w:rPr>
+              <w:t>, option</w:t>
             </w:r>
             <w:r>
               <w:rPr>
@@ -607,7 +603,13 @@
               <w:rPr>
                 <w:rFonts w:ascii="Courier New" w:hAnsi="Courier New" w:cs="Courier New"/>
               </w:rPr>
-              <w:t>“BM:user_id”</w:t>
+              <w:t xml:space="preserve">“BM: </w:t>
+            </w:r>
+            <w:r>
+              <w:rPr>
+                <w:rFonts w:ascii="Courier New" w:hAnsi="Courier New" w:cs="Courier New"/>
+              </w:rPr>
+              <w:t>”</w:t>
             </w:r>
           </w:p>
           <w:p>
@@ -694,7 +696,7 @@
               <w:rPr>
                 <w:rFonts w:ascii="Courier New" w:hAnsi="Courier New" w:cs="Courier New"/>
               </w:rPr>
-              <w:t>user_id</w:t>
+              <w:t xml:space="preserve"> </w:t>
             </w:r>
             <w:r>
               <w:rPr>
@@ -868,7 +870,7 @@
               <w:rPr>
                 <w:rFonts w:ascii="Courier New" w:hAnsi="Courier New" w:cs="Courier New"/>
               </w:rPr>
-              <w:t>user_id</w:t>
+              <w:t xml:space="preserve"> </w:t>
             </w:r>
             <w:r>
               <w:rPr>
@@ -1150,7 +1152,13 @@
               <w:rPr>
                 <w:rFonts w:ascii="Times New Roman" w:hAnsi="Times New Roman" w:cs="Times New Roman"/>
               </w:rPr>
-              <w:t>(All one line, no new line character between fields)</w:t>
+              <w:t xml:space="preserve">(All one line, no new line </w:t>
+            </w:r>
+            <w:r>
+              <w:rPr>
+                <w:rFonts w:ascii="Times New Roman" w:hAnsi="Times New Roman" w:cs="Times New Roman"/>
+              </w:rPr>
+              <w:t>character between fields)</w:t>
             </w:r>
             <w:r>
               <w:rPr>
@@ -1401,8 +1409,80 @@
               </w:rPr>
               <w:t>Sends an error message to the client.</w:t>
             </w:r>
-            <w:bookmarkStart w:id="0" w:name="_GoBack"/>
-            <w:bookmarkEnd w:id="0"/>
+          </w:p>
+        </w:tc>
+      </w:tr>
+      <w:tr>
+        <w:tc>
+          <w:tcPr>
+            <w:tcW w:w="3145" w:type="dxa"/>
+          </w:tcPr>
+          <w:p>
+            <w:pPr>
+              <w:rPr>
+                <w:rFonts w:ascii="Times New Roman" w:hAnsi="Times New Roman" w:cs="Times New Roman"/>
+              </w:rPr>
+            </w:pPr>
+            <w:r>
+              <w:rPr>
+                <w:rFonts w:ascii="Times New Roman" w:hAnsi="Times New Roman" w:cs="Times New Roman"/>
+              </w:rPr>
+              <w:t>Start Game</w:t>
+            </w:r>
+          </w:p>
+        </w:tc>
+        <w:tc>
+          <w:tcPr>
+            <w:tcW w:w="3060" w:type="dxa"/>
+          </w:tcPr>
+          <w:p>
+            <w:pPr>
+              <w:rPr>
+                <w:rFonts w:ascii="Courier New" w:hAnsi="Courier New" w:cs="Courier New"/>
+              </w:rPr>
+            </w:pPr>
+            <w:r>
+              <w:rPr>
+                <w:rFonts w:ascii="Courier New" w:hAnsi="Courier New" w:cs="Courier New"/>
+              </w:rPr>
+              <w:t>“SG:game_id</w:t>
+            </w:r>
+            <w:r>
+              <w:rPr>
+                <w:rFonts w:ascii="Courier New" w:hAnsi="Courier New" w:cs="Courier New"/>
+              </w:rPr>
+              <w:t xml:space="preserve">, </w:t>
+            </w:r>
+            <w:r>
+              <w:rPr>
+                <w:rFonts w:ascii="Courier New" w:hAnsi="Courier New" w:cs="Courier New"/>
+              </w:rPr>
+              <w:t>”</w:t>
+            </w:r>
+          </w:p>
+        </w:tc>
+        <w:tc>
+          <w:tcPr>
+            <w:tcW w:w="3145" w:type="dxa"/>
+          </w:tcPr>
+          <w:p>
+            <w:pPr>
+              <w:rPr>
+                <w:rFonts w:ascii="Times New Roman" w:hAnsi="Times New Roman" w:cs="Times New Roman"/>
+              </w:rPr>
+            </w:pPr>
+            <w:r>
+              <w:rPr>
+                <w:rFonts w:ascii="Times New Roman" w:hAnsi="Times New Roman" w:cs="Times New Roman"/>
+              </w:rPr>
+              <w:t>Tells the client to start the game, sending the id of the game on the server</w:t>
+            </w:r>
+            <w:r>
+              <w:rPr>
+                <w:rFonts w:ascii="Times New Roman" w:hAnsi="Times New Roman" w:cs="Times New Roman"/>
+              </w:rPr>
+              <w:t>.</w:t>
+            </w:r>
           </w:p>
         </w:tc>
       </w:tr>

</xml_diff>